<commit_message>
#178064 - Updates Localization Primer - corrects path and adds missing step releated to
</commit_message>
<xml_diff>
--- a/app/NovaWeb/doc/Nova Web Application - Localization Primer.docx
+++ b/app/NovaWeb/doc/Nova Web Application - Localization Primer.docx
@@ -78,7 +78,23 @@
           <w:b/>
           <w:sz w:val="20"/>
         </w:rPr>
-        <w:t>&lt;solution root&gt;/db/Data</w:t>
+        <w:t>&lt;solution root&gt;/db/</w:t>
+      </w:r>
+      <w:r>
+        <w:rPr>
+          <w:rFonts w:ascii="Courier New" w:hAnsi="Courier New" w:cs="Courier New"/>
+          <w:b/>
+          <w:sz w:val="20"/>
+        </w:rPr>
+        <w:t>AdminStorage/</w:t>
+      </w:r>
+      <w:r>
+        <w:rPr>
+          <w:rFonts w:ascii="Courier New" w:hAnsi="Courier New" w:cs="Courier New"/>
+          <w:b/>
+          <w:sz w:val="20"/>
+        </w:rPr>
+        <w:t>Data</w:t>
       </w:r>
       <w:r>
         <w:t xml:space="preserve">, open the </w:t>
@@ -100,6 +116,10 @@
         <w:pStyle w:val="ListParagraph"/>
       </w:pPr>
       <w:r>
+        <w:rPr>
+          <w:noProof/>
+          <w:lang w:eastAsia="en-CA"/>
+        </w:rPr>
         <w:drawing>
           <wp:inline distT="0" distB="0" distL="0" distR="0" wp14:anchorId="3DFB30CB" wp14:editId="384E3167">
             <wp:extent cx="2138400" cy="1965600"/>
@@ -275,18 +295,18 @@
         <w:t>AdminStorage</w:t>
       </w:r>
       <w:r>
-        <w:t xml:space="preserve"> database</w:t>
-      </w:r>
-      <w:r>
-        <w:t>.</w:t>
-      </w:r>
-    </w:p>
-    <w:p>
-      <w:pPr>
-        <w:pStyle w:val="ListParagraph"/>
-      </w:pPr>
-      <w:r>
-        <w:lastRenderedPageBreak/>
+        <w:t xml:space="preserve"> database.</w:t>
+      </w:r>
+    </w:p>
+    <w:p>
+      <w:pPr>
+        <w:pStyle w:val="ListParagraph"/>
+      </w:pPr>
+      <w:r>
+        <w:rPr>
+          <w:noProof/>
+          <w:lang w:eastAsia="en-CA"/>
+        </w:rPr>
         <w:drawing>
           <wp:inline distT="0" distB="0" distL="0" distR="0" wp14:anchorId="149B615C" wp14:editId="467B2C62">
             <wp:extent cx="3049200" cy="4035600"/>
@@ -435,13 +455,7 @@
         </w:numPr>
       </w:pPr>
       <w:r>
-        <w:t xml:space="preserve">This website is found within the </w:t>
-      </w:r>
-      <w:r>
-        <w:t>blueprint GitHub repository at</w:t>
-      </w:r>
-      <w:r>
-        <w:t xml:space="preserve"> </w:t>
+        <w:t xml:space="preserve">This website is found within the blueprint GitHub repository at </w:t>
       </w:r>
       <w:r>
         <w:rPr>
@@ -456,6 +470,10 @@
         <w:t>.</w:t>
       </w:r>
       <w:r>
+        <w:rPr>
+          <w:noProof/>
+          <w:lang w:eastAsia="en-CA"/>
+        </w:rPr>
         <w:drawing>
           <wp:inline distT="0" distB="0" distL="0" distR="0" wp14:anchorId="07FB9FD9" wp14:editId="24AA678D">
             <wp:extent cx="5148000" cy="2847600"/>
@@ -543,55 +561,34 @@
           <w:szCs w:val="20"/>
           <w:highlight w:val="white"/>
         </w:rPr>
-        <w:t>:$root.config.labels["</w:t>
-      </w:r>
-      <w:r>
-        <w:rPr>
-          <w:rFonts w:ascii="Courier New" w:hAnsi="Courier New" w:cs="Courier New"/>
-          <w:b/>
+        <w:t>:$root.config.labels["&lt;localization_key&gt;"]</w:t>
+      </w:r>
+      <w:r>
+        <w:rPr>
+          <w:rFonts w:ascii="Courier New" w:hAnsi="Courier New" w:cs="Courier New"/>
+          <w:b/>
+          <w:bCs/>
           <w:sz w:val="20"/>
           <w:szCs w:val="20"/>
           <w:highlight w:val="white"/>
         </w:rPr>
+        <w:t>}}</w:t>
+      </w:r>
+    </w:p>
+    <w:p>
+      <w:r>
+        <w:t xml:space="preserve">Where </w:t>
+      </w:r>
+      <w:r>
+        <w:rPr>
+          <w:rFonts w:ascii="Courier New" w:hAnsi="Courier New" w:cs="Courier New"/>
+          <w:b/>
+          <w:sz w:val="20"/>
+          <w:szCs w:val="20"/>
+        </w:rPr>
         <w:t>&lt;localization_key&gt;</w:t>
       </w:r>
       <w:r>
-        <w:rPr>
-          <w:rFonts w:ascii="Courier New" w:hAnsi="Courier New" w:cs="Courier New"/>
-          <w:b/>
-          <w:sz w:val="20"/>
-          <w:szCs w:val="20"/>
-          <w:highlight w:val="white"/>
-        </w:rPr>
-        <w:t>"]</w:t>
-      </w:r>
-      <w:r>
-        <w:rPr>
-          <w:rFonts w:ascii="Courier New" w:hAnsi="Courier New" w:cs="Courier New"/>
-          <w:b/>
-          <w:bCs/>
-          <w:sz w:val="20"/>
-          <w:szCs w:val="20"/>
-          <w:highlight w:val="white"/>
-        </w:rPr>
-        <w:t>}}</w:t>
-      </w:r>
-    </w:p>
-    <w:p>
-      <w:r>
-        <w:lastRenderedPageBreak/>
-        <w:t xml:space="preserve">Where </w:t>
-      </w:r>
-      <w:r>
-        <w:rPr>
-          <w:rFonts w:ascii="Courier New" w:hAnsi="Courier New" w:cs="Courier New"/>
-          <w:b/>
-          <w:sz w:val="20"/>
-          <w:szCs w:val="20"/>
-        </w:rPr>
-        <w:t>&lt;localization_key&gt;</w:t>
-      </w:r>
-      <w:r>
         <w:t xml:space="preserve"> represents the key value that was specified </w:t>
       </w:r>
       <w:r>
@@ -610,17 +607,17 @@
         <w:rPr>
           <w:i/>
         </w:rPr>
-      </w:r>
-      <w:r>
-        <w:rPr>
-          <w:i/>
-        </w:rPr>
         <w:instrText xml:space="preserve"> \* MERGEFORMAT </w:instrText>
       </w:r>
       <w:r>
         <w:rPr>
           <w:i/>
         </w:rPr>
+      </w:r>
+      <w:r>
+        <w:rPr>
+          <w:i/>
+        </w:rPr>
         <w:fldChar w:fldCharType="separate"/>
       </w:r>
       <w:r>
@@ -654,12 +651,12 @@
         <w:rPr>
           <w:i/>
         </w:rPr>
-      </w:r>
-      <w:r>
-        <w:rPr>
-          <w:i/>
-        </w:rPr>
         <w:instrText xml:space="preserve"> \* MERGEFORMAT </w:instrText>
+      </w:r>
+      <w:r>
+        <w:rPr>
+          <w:i/>
+        </w:rPr>
       </w:r>
       <w:r>
         <w:rPr>
@@ -824,7 +821,6 @@
     <w:p>
       <w:pPr>
         <w:spacing w:after="0"/>
-        <w:ind w:left="720"/>
       </w:pPr>
     </w:p>
     <w:p>
@@ -836,13 +832,28 @@
         </w:numPr>
       </w:pPr>
       <w:r>
-        <w:t>Access the localization label within the class by through the following expression:</w:t>
-      </w:r>
-    </w:p>
-    <w:p>
-      <w:pPr>
-        <w:pStyle w:val="ListParagraph"/>
-        <w:ind w:left="360"/>
+        <w:t xml:space="preserve">Update the </w:t>
+      </w:r>
+      <w:r>
+        <w:t xml:space="preserve">class’ </w:t>
+      </w:r>
+      <w:r>
+        <w:t xml:space="preserve">static $inject to include </w:t>
+      </w:r>
+      <w:r>
+        <w:t>the name for the localization service</w:t>
+      </w:r>
+      <w:r>
+        <w:t xml:space="preserve"> specified in step 2 above</w:t>
+      </w:r>
+      <w:r>
+        <w:t>.</w:t>
+      </w:r>
+    </w:p>
+    <w:p>
+      <w:pPr>
+        <w:spacing w:after="0"/>
+        <w:ind w:left="720"/>
         <w:rPr>
           <w:rFonts w:ascii="Courier New" w:hAnsi="Courier New" w:cs="Courier New"/>
           <w:b/>
@@ -851,17 +862,7 @@
           <w:highlight w:val="white"/>
         </w:rPr>
       </w:pPr>
-    </w:p>
-    <w:p>
-      <w:pPr>
-        <w:pStyle w:val="ListParagraph"/>
-        <w:rPr>
-          <w:rFonts w:ascii="Courier New" w:hAnsi="Courier New" w:cs="Courier New"/>
-          <w:b/>
-          <w:sz w:val="20"/>
-          <w:szCs w:val="20"/>
-        </w:rPr>
-      </w:pPr>
+      <w:proofErr w:type="gramStart"/>
       <w:r>
         <w:rPr>
           <w:rFonts w:ascii="Courier New" w:hAnsi="Courier New" w:cs="Courier New"/>
@@ -870,7 +871,7 @@
           <w:szCs w:val="20"/>
           <w:highlight w:val="white"/>
         </w:rPr>
-        <w:t>l</w:t>
+        <w:t>s</w:t>
       </w:r>
       <w:r>
         <w:rPr>
@@ -880,142 +881,241 @@
           <w:szCs w:val="20"/>
           <w:highlight w:val="white"/>
         </w:rPr>
-        <w:t>ocalization.get(“&lt;localization_key&gt;”)</w:t>
-      </w:r>
-    </w:p>
-    <w:p>
-      <w:pPr>
-        <w:pStyle w:val="ListParagraph"/>
-        <w:ind w:left="360"/>
-      </w:pPr>
-    </w:p>
-    <w:p>
-      <w:pPr>
-        <w:pStyle w:val="ListParagraph"/>
-        <w:ind w:left="360"/>
-      </w:pPr>
-      <w:r>
-        <w:t xml:space="preserve">Where </w:t>
-      </w:r>
-      <w:r>
-        <w:rPr>
-          <w:rFonts w:ascii="Courier New" w:hAnsi="Courier New" w:cs="Courier New"/>
-          <w:b/>
-          <w:sz w:val="20"/>
-          <w:szCs w:val="20"/>
-        </w:rPr>
-        <w:t>&lt;localization_key&gt;</w:t>
-      </w:r>
-      <w:r>
-        <w:t xml:space="preserve"> represents the key value that was specified </w:t>
-      </w:r>
-      <w:r>
-        <w:rPr>
-          <w:i/>
-          <w:u w:val="single"/>
-        </w:rPr>
-        <w:fldChar w:fldCharType="begin"/>
-      </w:r>
-      <w:r>
-        <w:rPr>
-          <w:i/>
-          <w:u w:val="single"/>
-        </w:rPr>
-        <w:instrText xml:space="preserve"> REF _Ref448821665 \p \h </w:instrText>
-      </w:r>
-      <w:r>
-        <w:rPr>
-          <w:i/>
-          <w:u w:val="single"/>
-        </w:rPr>
-      </w:r>
-      <w:r>
-        <w:rPr>
-          <w:i/>
-          <w:u w:val="single"/>
-        </w:rPr>
-        <w:instrText xml:space="preserve"> \* MERGEFORMAT </w:instrText>
-      </w:r>
-      <w:r>
-        <w:rPr>
-          <w:i/>
-          <w:u w:val="single"/>
-        </w:rPr>
-        <w:fldChar w:fldCharType="separate"/>
-      </w:r>
-      <w:r>
-        <w:rPr>
-          <w:i/>
-          <w:u w:val="single"/>
-        </w:rPr>
-        <w:t>above</w:t>
-      </w:r>
-      <w:r>
-        <w:rPr>
-          <w:i/>
-          <w:u w:val="single"/>
-        </w:rPr>
-        <w:fldChar w:fldCharType="end"/>
-      </w:r>
-      <w:r>
-        <w:t xml:space="preserve"> in step 3 of </w:t>
-      </w:r>
-      <w:r>
-        <w:rPr>
-          <w:i/>
-          <w:u w:val="single"/>
-        </w:rPr>
-        <w:fldChar w:fldCharType="begin"/>
-      </w:r>
-      <w:r>
-        <w:rPr>
-          <w:i/>
-          <w:u w:val="single"/>
-        </w:rPr>
-        <w:instrText xml:space="preserve"> REF _Ref448821628 \h </w:instrText>
-      </w:r>
-      <w:r>
-        <w:rPr>
-          <w:i/>
-          <w:u w:val="single"/>
-        </w:rPr>
-      </w:r>
-      <w:r>
-        <w:rPr>
-          <w:i/>
-          <w:u w:val="single"/>
-        </w:rPr>
-        <w:instrText xml:space="preserve"> \* MERGEFORMAT </w:instrText>
-      </w:r>
-      <w:r>
-        <w:rPr>
-          <w:i/>
-          <w:u w:val="single"/>
-        </w:rPr>
-        <w:fldChar w:fldCharType="separate"/>
-      </w:r>
-      <w:r>
-        <w:rPr>
-          <w:i/>
-          <w:u w:val="single"/>
-        </w:rPr>
-        <w:t>How to add a new localization string</w:t>
-      </w:r>
-      <w:r>
-        <w:rPr>
-          <w:i/>
-          <w:u w:val="single"/>
-        </w:rPr>
-        <w:fldChar w:fldCharType="end"/>
-      </w:r>
-      <w:r>
-        <w:rPr>
-          <w:i/>
-        </w:rPr>
-        <w:t>.</w:t>
+        <w:t>tatic</w:t>
+      </w:r>
+      <w:proofErr w:type="gramEnd"/>
+      <w:r>
+        <w:rPr>
+          <w:rFonts w:ascii="Courier New" w:hAnsi="Courier New" w:cs="Courier New"/>
+          <w:b/>
+          <w:sz w:val="20"/>
+          <w:szCs w:val="20"/>
+          <w:highlight w:val="white"/>
+        </w:rPr>
+        <w:t xml:space="preserve"> $inject: [string] = [...,</w:t>
+      </w:r>
+      <w:r>
+        <w:rPr>
+          <w:rFonts w:ascii="Courier New" w:hAnsi="Courier New" w:cs="Courier New"/>
+          <w:b/>
+          <w:sz w:val="20"/>
+          <w:szCs w:val="20"/>
+          <w:highlight w:val="white"/>
+        </w:rPr>
+        <w:t>"</w:t>
+      </w:r>
+      <w:r>
+        <w:rPr>
+          <w:rFonts w:ascii="Courier New" w:hAnsi="Courier New" w:cs="Courier New"/>
+          <w:b/>
+          <w:sz w:val="20"/>
+          <w:szCs w:val="20"/>
+          <w:highlight w:val="white"/>
+        </w:rPr>
+        <w:t>localization</w:t>
+      </w:r>
+      <w:r>
+        <w:rPr>
+          <w:rFonts w:ascii="Courier New" w:hAnsi="Courier New" w:cs="Courier New"/>
+          <w:b/>
+          <w:sz w:val="20"/>
+          <w:szCs w:val="20"/>
+          <w:highlight w:val="white"/>
+        </w:rPr>
+        <w:t>"</w:t>
+      </w:r>
+      <w:r>
+        <w:rPr>
+          <w:rFonts w:ascii="Courier New" w:hAnsi="Courier New" w:cs="Courier New"/>
+          <w:b/>
+          <w:sz w:val="20"/>
+          <w:szCs w:val="20"/>
+          <w:highlight w:val="white"/>
+        </w:rPr>
+        <w:t>]</w:t>
       </w:r>
       <w:bookmarkStart w:id="2" w:name="_GoBack"/>
       <w:bookmarkEnd w:id="2"/>
+    </w:p>
+    <w:p>
+      <w:pPr>
+        <w:pStyle w:val="ListParagraph"/>
+        <w:ind w:left="360"/>
+      </w:pPr>
+    </w:p>
+    <w:p>
+      <w:pPr>
+        <w:pStyle w:val="ListParagraph"/>
+        <w:numPr>
+          <w:ilvl w:val="0"/>
+          <w:numId w:val="4"/>
+        </w:numPr>
+      </w:pPr>
+      <w:r>
+        <w:t>Access the localization label within the class by through the following expression:</w:t>
+      </w:r>
+    </w:p>
+    <w:p>
+      <w:pPr>
+        <w:pStyle w:val="ListParagraph"/>
+        <w:ind w:left="360"/>
+        <w:rPr>
+          <w:rFonts w:ascii="Courier New" w:hAnsi="Courier New" w:cs="Courier New"/>
+          <w:b/>
+          <w:sz w:val="20"/>
+          <w:szCs w:val="20"/>
+          <w:highlight w:val="white"/>
+        </w:rPr>
+      </w:pPr>
+    </w:p>
+    <w:p>
+      <w:pPr>
+        <w:pStyle w:val="ListParagraph"/>
+        <w:rPr>
+          <w:rFonts w:ascii="Courier New" w:hAnsi="Courier New" w:cs="Courier New"/>
+          <w:b/>
+          <w:sz w:val="20"/>
+          <w:szCs w:val="20"/>
+        </w:rPr>
+      </w:pPr>
+      <w:r>
+        <w:rPr>
+          <w:rFonts w:ascii="Courier New" w:hAnsi="Courier New" w:cs="Courier New"/>
+          <w:b/>
+          <w:sz w:val="20"/>
+          <w:szCs w:val="20"/>
+          <w:highlight w:val="white"/>
+        </w:rPr>
+        <w:t>l</w:t>
+      </w:r>
+      <w:r>
+        <w:rPr>
+          <w:rFonts w:ascii="Courier New" w:hAnsi="Courier New" w:cs="Courier New"/>
+          <w:b/>
+          <w:sz w:val="20"/>
+          <w:szCs w:val="20"/>
+          <w:highlight w:val="white"/>
+        </w:rPr>
+        <w:t>ocalization.get(“&lt;localization_key&gt;”)</w:t>
+      </w:r>
+    </w:p>
+    <w:p>
+      <w:pPr>
+        <w:pStyle w:val="ListParagraph"/>
+        <w:ind w:left="360"/>
+      </w:pPr>
+    </w:p>
+    <w:p>
+      <w:pPr>
+        <w:pStyle w:val="ListParagraph"/>
+        <w:ind w:left="360"/>
+      </w:pPr>
+      <w:r>
+        <w:t xml:space="preserve">Where </w:t>
+      </w:r>
+      <w:r>
+        <w:rPr>
+          <w:rFonts w:ascii="Courier New" w:hAnsi="Courier New" w:cs="Courier New"/>
+          <w:b/>
+          <w:sz w:val="20"/>
+          <w:szCs w:val="20"/>
+        </w:rPr>
+        <w:t>&lt;localization_key&gt;</w:t>
+      </w:r>
+      <w:r>
+        <w:t xml:space="preserve"> represents the key value that was specified </w:t>
+      </w:r>
+      <w:r>
+        <w:rPr>
+          <w:i/>
+          <w:u w:val="single"/>
+        </w:rPr>
+        <w:fldChar w:fldCharType="begin"/>
+      </w:r>
+      <w:r>
+        <w:rPr>
+          <w:i/>
+          <w:u w:val="single"/>
+        </w:rPr>
+        <w:instrText xml:space="preserve"> REF _Ref448821665 \p \h  \* MERGEFORMAT </w:instrText>
+      </w:r>
+      <w:r>
+        <w:rPr>
+          <w:i/>
+          <w:u w:val="single"/>
+        </w:rPr>
+      </w:r>
+      <w:r>
+        <w:rPr>
+          <w:i/>
+          <w:u w:val="single"/>
+        </w:rPr>
+        <w:fldChar w:fldCharType="separate"/>
+      </w:r>
+      <w:r>
+        <w:rPr>
+          <w:i/>
+          <w:u w:val="single"/>
+        </w:rPr>
+        <w:t>above</w:t>
+      </w:r>
+      <w:r>
+        <w:rPr>
+          <w:i/>
+          <w:u w:val="single"/>
+        </w:rPr>
+        <w:fldChar w:fldCharType="end"/>
+      </w:r>
+      <w:r>
+        <w:t xml:space="preserve"> in step 3 of </w:t>
+      </w:r>
+      <w:r>
+        <w:rPr>
+          <w:i/>
+          <w:u w:val="single"/>
+        </w:rPr>
+        <w:fldChar w:fldCharType="begin"/>
+      </w:r>
+      <w:r>
+        <w:rPr>
+          <w:i/>
+          <w:u w:val="single"/>
+        </w:rPr>
+        <w:instrText xml:space="preserve"> REF _Ref448821628 \h  \* MERGEFORMAT </w:instrText>
+      </w:r>
+      <w:r>
+        <w:rPr>
+          <w:i/>
+          <w:u w:val="single"/>
+        </w:rPr>
+      </w:r>
+      <w:r>
+        <w:rPr>
+          <w:i/>
+          <w:u w:val="single"/>
+        </w:rPr>
+        <w:fldChar w:fldCharType="separate"/>
+      </w:r>
+      <w:r>
+        <w:rPr>
+          <w:i/>
+          <w:u w:val="single"/>
+        </w:rPr>
+        <w:t>How to add a new localization string</w:t>
+      </w:r>
+      <w:r>
+        <w:rPr>
+          <w:i/>
+          <w:u w:val="single"/>
+        </w:rPr>
+        <w:fldChar w:fldCharType="end"/>
+      </w:r>
+      <w:r>
+        <w:rPr>
+          <w:i/>
+        </w:rPr>
+        <w:t>.</w:t>
+      </w:r>
     </w:p>
     <w:p/>
     <w:p>
@@ -1871,6 +1971,7 @@
   <w:style w:type="character" w:default="1" w:styleId="DefaultParagraphFont">
     <w:name w:val="Default Paragraph Font"/>
     <w:uiPriority w:val="1"/>
+    <w:semiHidden/>
     <w:unhideWhenUsed/>
   </w:style>
   <w:style w:type="table" w:default="1" w:styleId="TableNormal">
@@ -2234,7 +2335,7 @@
 </file>
 
 <file path=customXml/itemProps1.xml><?xml version="1.0" encoding="utf-8"?>
-<ds:datastoreItem xmlns:ds="http://schemas.openxmlformats.org/officeDocument/2006/customXml" ds:itemID="{CB21BAA9-53D1-4756-81EA-3EC114487D69}">
+<ds:datastoreItem xmlns:ds="http://schemas.openxmlformats.org/officeDocument/2006/customXml" ds:itemID="{80A5D4D6-4D14-441F-934A-EDC06EF44908}">
   <ds:schemaRefs>
     <ds:schemaRef ds:uri="http://schemas.openxmlformats.org/officeDocument/2006/bibliography"/>
   </ds:schemaRefs>

</xml_diff>

<commit_message>
#178064 - Corrects alignment of image
</commit_message>
<xml_diff>
--- a/app/NovaWeb/doc/Nova Web Application - Localization Primer.docx
+++ b/app/NovaWeb/doc/Nova Web Application - Localization Primer.docx
@@ -470,6 +470,11 @@
         <w:t>.</w:t>
       </w:r>
       <w:r>
+        <w:br/>
+      </w:r>
+      <w:bookmarkStart w:id="2" w:name="_GoBack"/>
+      <w:bookmarkEnd w:id="2"/>
+      <w:r>
         <w:rPr>
           <w:noProof/>
           <w:lang w:eastAsia="en-CA"/>
@@ -934,8 +939,6 @@
         </w:rPr>
         <w:t>]</w:t>
       </w:r>
-      <w:bookmarkStart w:id="2" w:name="_GoBack"/>
-      <w:bookmarkEnd w:id="2"/>
     </w:p>
     <w:p>
       <w:pPr>
@@ -2335,7 +2338,7 @@
 </file>
 
 <file path=customXml/itemProps1.xml><?xml version="1.0" encoding="utf-8"?>
-<ds:datastoreItem xmlns:ds="http://schemas.openxmlformats.org/officeDocument/2006/customXml" ds:itemID="{80A5D4D6-4D14-441F-934A-EDC06EF44908}">
+<ds:datastoreItem xmlns:ds="http://schemas.openxmlformats.org/officeDocument/2006/customXml" ds:itemID="{0765D390-FAA3-4D02-9017-BD45D32A7F0E}">
   <ds:schemaRefs>
     <ds:schemaRef ds:uri="http://schemas.openxmlformats.org/officeDocument/2006/bibliography"/>
   </ds:schemaRefs>

</xml_diff>

<commit_message>
#178064 - Re-orders steps on page 2
</commit_message>
<xml_diff>
--- a/app/NovaWeb/doc/Nova Web Application - Localization Primer.docx
+++ b/app/NovaWeb/doc/Nova Web Application - Localization Primer.docx
@@ -472,8 +472,6 @@
       <w:r>
         <w:br/>
       </w:r>
-      <w:bookmarkStart w:id="2" w:name="_GoBack"/>
-      <w:bookmarkEnd w:id="2"/>
       <w:r>
         <w:rPr>
           <w:noProof/>
@@ -752,7 +750,32 @@
         </w:numPr>
       </w:pPr>
       <w:r>
-        <w:t>Add the localization service to the class’ constructor, so that it can be accessed within the class.</w:t>
+        <w:t xml:space="preserve">Update the class’ </w:t>
+      </w:r>
+      <w:r>
+        <w:rPr>
+          <w:rFonts w:ascii="Courier New" w:hAnsi="Courier New" w:cs="Courier New"/>
+          <w:b/>
+          <w:sz w:val="20"/>
+          <w:szCs w:val="20"/>
+          <w:highlight w:val="white"/>
+        </w:rPr>
+        <w:t>$inject</w:t>
+      </w:r>
+      <w:r>
+        <w:t xml:space="preserve"> </w:t>
+      </w:r>
+      <w:r>
+        <w:t xml:space="preserve">member </w:t>
+      </w:r>
+      <w:r>
+        <w:t xml:space="preserve">to include the </w:t>
+      </w:r>
+      <w:r>
+        <w:t xml:space="preserve">local </w:t>
+      </w:r>
+      <w:r>
+        <w:t>name for the localization service.</w:t>
       </w:r>
     </w:p>
     <w:p>
@@ -775,13 +798,9 @@
           <w:szCs w:val="20"/>
           <w:highlight w:val="white"/>
         </w:rPr>
-        <w:t>constructor(..., private localization: ILocalizationService) {</w:t>
-      </w:r>
-    </w:p>
-    <w:p>
-      <w:pPr>
-        <w:spacing w:after="0"/>
-        <w:ind w:left="720"/>
+        <w:t>static $inject: [string] = [...,</w:t>
+      </w:r>
+      <w:r>
         <w:rPr>
           <w:rFonts w:ascii="Courier New" w:hAnsi="Courier New" w:cs="Courier New"/>
           <w:b/>
@@ -789,7 +808,8 @@
           <w:szCs w:val="20"/>
           <w:highlight w:val="white"/>
         </w:rPr>
-      </w:pPr>
+        <w:t>"</w:t>
+      </w:r>
       <w:r>
         <w:rPr>
           <w:rFonts w:ascii="Courier New" w:hAnsi="Courier New" w:cs="Courier New"/>
@@ -798,20 +818,8 @@
           <w:szCs w:val="20"/>
           <w:highlight w:val="white"/>
         </w:rPr>
-        <w:t>...</w:t>
-      </w:r>
-    </w:p>
-    <w:p>
-      <w:pPr>
-        <w:spacing w:after="0"/>
-        <w:ind w:left="720"/>
-        <w:rPr>
-          <w:rFonts w:ascii="Courier New" w:hAnsi="Courier New" w:cs="Courier New"/>
-          <w:b/>
-          <w:sz w:val="20"/>
-          <w:szCs w:val="20"/>
-        </w:rPr>
-      </w:pPr>
+        <w:t>localization</w:t>
+      </w:r>
       <w:r>
         <w:rPr>
           <w:rFonts w:ascii="Courier New" w:hAnsi="Courier New" w:cs="Courier New"/>
@@ -820,12 +828,23 @@
           <w:szCs w:val="20"/>
           <w:highlight w:val="white"/>
         </w:rPr>
-        <w:t>}</w:t>
-      </w:r>
-    </w:p>
-    <w:p>
-      <w:pPr>
-        <w:spacing w:after="0"/>
+        <w:t>"</w:t>
+      </w:r>
+      <w:r>
+        <w:rPr>
+          <w:rFonts w:ascii="Courier New" w:hAnsi="Courier New" w:cs="Courier New"/>
+          <w:b/>
+          <w:sz w:val="20"/>
+          <w:szCs w:val="20"/>
+          <w:highlight w:val="white"/>
+        </w:rPr>
+        <w:t>]</w:t>
+      </w:r>
+    </w:p>
+    <w:p>
+      <w:pPr>
+        <w:pStyle w:val="ListParagraph"/>
+        <w:ind w:left="360"/>
       </w:pPr>
     </w:p>
     <w:p>
@@ -837,22 +856,10 @@
         </w:numPr>
       </w:pPr>
       <w:r>
-        <w:t xml:space="preserve">Update the </w:t>
-      </w:r>
-      <w:r>
-        <w:t xml:space="preserve">class’ </w:t>
-      </w:r>
-      <w:r>
-        <w:t xml:space="preserve">static $inject to include </w:t>
-      </w:r>
-      <w:r>
-        <w:t>the name for the localization service</w:t>
-      </w:r>
-      <w:r>
-        <w:t xml:space="preserve"> specified in step 2 above</w:t>
-      </w:r>
-      <w:r>
-        <w:t>.</w:t>
+        <w:t>Add the localization service to the class’ constructor, so that it can be accessed within the class.</w:t>
+      </w:r>
+      <w:r>
+        <w:t xml:space="preserve"> Be sure to use the same name specified in step 2 above.</w:t>
       </w:r>
     </w:p>
     <w:p>
@@ -867,7 +874,6 @@
           <w:highlight w:val="white"/>
         </w:rPr>
       </w:pPr>
-      <w:proofErr w:type="gramStart"/>
       <w:r>
         <w:rPr>
           <w:rFonts w:ascii="Courier New" w:hAnsi="Courier New" w:cs="Courier New"/>
@@ -876,9 +882,13 @@
           <w:szCs w:val="20"/>
           <w:highlight w:val="white"/>
         </w:rPr>
-        <w:t>s</w:t>
-      </w:r>
-      <w:r>
+        <w:t>constructor(..., private localization: ILocalizationService) {</w:t>
+      </w:r>
+    </w:p>
+    <w:p>
+      <w:pPr>
+        <w:spacing w:after="0"/>
+        <w:ind w:left="720"/>
         <w:rPr>
           <w:rFonts w:ascii="Courier New" w:hAnsi="Courier New" w:cs="Courier New"/>
           <w:b/>
@@ -886,9 +896,7 @@
           <w:szCs w:val="20"/>
           <w:highlight w:val="white"/>
         </w:rPr>
-        <w:t>tatic</w:t>
-      </w:r>
-      <w:proofErr w:type="gramEnd"/>
+      </w:pPr>
       <w:r>
         <w:rPr>
           <w:rFonts w:ascii="Courier New" w:hAnsi="Courier New" w:cs="Courier New"/>
@@ -897,8 +905,20 @@
           <w:szCs w:val="20"/>
           <w:highlight w:val="white"/>
         </w:rPr>
-        <w:t xml:space="preserve"> $inject: [string] = [...,</w:t>
-      </w:r>
+        <w:t>...</w:t>
+      </w:r>
+    </w:p>
+    <w:p>
+      <w:pPr>
+        <w:spacing w:after="0"/>
+        <w:ind w:left="720"/>
+        <w:rPr>
+          <w:rFonts w:ascii="Courier New" w:hAnsi="Courier New" w:cs="Courier New"/>
+          <w:b/>
+          <w:sz w:val="20"/>
+          <w:szCs w:val="20"/>
+        </w:rPr>
+      </w:pPr>
       <w:r>
         <w:rPr>
           <w:rFonts w:ascii="Courier New" w:hAnsi="Courier New" w:cs="Courier New"/>
@@ -907,38 +927,10 @@
           <w:szCs w:val="20"/>
           <w:highlight w:val="white"/>
         </w:rPr>
-        <w:t>"</w:t>
-      </w:r>
-      <w:r>
-        <w:rPr>
-          <w:rFonts w:ascii="Courier New" w:hAnsi="Courier New" w:cs="Courier New"/>
-          <w:b/>
-          <w:sz w:val="20"/>
-          <w:szCs w:val="20"/>
-          <w:highlight w:val="white"/>
-        </w:rPr>
-        <w:t>localization</w:t>
-      </w:r>
-      <w:r>
-        <w:rPr>
-          <w:rFonts w:ascii="Courier New" w:hAnsi="Courier New" w:cs="Courier New"/>
-          <w:b/>
-          <w:sz w:val="20"/>
-          <w:szCs w:val="20"/>
-          <w:highlight w:val="white"/>
-        </w:rPr>
-        <w:t>"</w:t>
-      </w:r>
-      <w:r>
-        <w:rPr>
-          <w:rFonts w:ascii="Courier New" w:hAnsi="Courier New" w:cs="Courier New"/>
-          <w:b/>
-          <w:sz w:val="20"/>
-          <w:szCs w:val="20"/>
-          <w:highlight w:val="white"/>
-        </w:rPr>
-        <w:t>]</w:t>
-      </w:r>
+        <w:t>}</w:t>
+      </w:r>
+      <w:bookmarkStart w:id="2" w:name="_GoBack"/>
+      <w:bookmarkEnd w:id="2"/>
     </w:p>
     <w:p>
       <w:pPr>
@@ -2338,7 +2330,7 @@
 </file>
 
 <file path=customXml/itemProps1.xml><?xml version="1.0" encoding="utf-8"?>
-<ds:datastoreItem xmlns:ds="http://schemas.openxmlformats.org/officeDocument/2006/customXml" ds:itemID="{0765D390-FAA3-4D02-9017-BD45D32A7F0E}">
+<ds:datastoreItem xmlns:ds="http://schemas.openxmlformats.org/officeDocument/2006/customXml" ds:itemID="{B0E0E12E-B6D7-46CD-B2D1-D8C8587A63B3}">
   <ds:schemaRefs>
     <ds:schemaRef ds:uri="http://schemas.openxmlformats.org/officeDocument/2006/bibliography"/>
   </ds:schemaRefs>

</xml_diff>